<commit_message>
Exposé Version 1 in LaTeX
</commit_message>
<xml_diff>
--- a/Exposé_Vers1.docx
+++ b/Exposé_Vers1.docx
@@ -384,8 +384,6 @@
         </w:rPr>
         <w:t>Massachusetts</w:t>
       </w:r>
-      <w:bookmarkStart w:id="0" w:name="_GoBack"/>
-      <w:bookmarkEnd w:id="0"/>
       <w:r>
         <w:rPr>
           <w:lang w:eastAsia="de-DE"/>
@@ -1078,6 +1076,8 @@
       <w:r>
         <w:t>Einbau des Feedbacks aus der Präsentation</w:t>
       </w:r>
+      <w:bookmarkStart w:id="0" w:name="_GoBack"/>
+      <w:bookmarkEnd w:id="0"/>
     </w:p>
     <w:p>
       <w:pPr>
@@ -1958,7 +1958,7 @@
     </w:pPr>
     <w:rPr>
       <w:smallCaps/>
-      <w:color w:val="2D7153" w:themeColor="accent2" w:themeShade="BF"/>
+      <w:color w:val="C96E06" w:themeColor="accent2" w:themeShade="BF"/>
       <w:spacing w:val="10"/>
       <w:szCs w:val="26"/>
     </w:rPr>
@@ -1980,7 +1980,7 @@
     </w:pPr>
     <w:rPr>
       <w:smallCaps/>
-      <w:color w:val="3C9770" w:themeColor="accent2"/>
+      <w:color w:val="F8931D" w:themeColor="accent2"/>
       <w:spacing w:val="5"/>
     </w:rPr>
   </w:style>
@@ -2002,7 +2002,7 @@
     <w:rPr>
       <w:b/>
       <w:smallCaps/>
-      <w:color w:val="3C9770" w:themeColor="accent2"/>
+      <w:color w:val="F8931D" w:themeColor="accent2"/>
       <w:spacing w:val="10"/>
     </w:rPr>
   </w:style>
@@ -2025,7 +2025,7 @@
       <w:b/>
       <w:i/>
       <w:smallCaps/>
-      <w:color w:val="2D7153" w:themeColor="accent2" w:themeShade="BF"/>
+      <w:color w:val="C96E06" w:themeColor="accent2" w:themeShade="BF"/>
     </w:rPr>
   </w:style>
   <w:style w:type="paragraph" w:styleId="berschrift9">
@@ -2047,7 +2047,7 @@
       <w:b/>
       <w:i/>
       <w:smallCaps/>
-      <w:color w:val="1E4B37" w:themeColor="accent2" w:themeShade="7F"/>
+      <w:color w:val="854904" w:themeColor="accent2" w:themeShade="7F"/>
     </w:rPr>
   </w:style>
   <w:style w:type="character" w:default="1" w:styleId="Absatz-Standardschriftart">
@@ -2138,7 +2138,7 @@
     <w:rsid w:val="005C0B50"/>
     <w:rPr>
       <w:smallCaps/>
-      <w:color w:val="2D7153" w:themeColor="accent2" w:themeShade="BF"/>
+      <w:color w:val="C96E06" w:themeColor="accent2" w:themeShade="BF"/>
       <w:spacing w:val="10"/>
       <w:sz w:val="22"/>
       <w:szCs w:val="26"/>
@@ -2153,7 +2153,7 @@
     <w:rsid w:val="005C0B50"/>
     <w:rPr>
       <w:smallCaps/>
-      <w:color w:val="3C9770" w:themeColor="accent2"/>
+      <w:color w:val="F8931D" w:themeColor="accent2"/>
       <w:spacing w:val="5"/>
       <w:sz w:val="22"/>
     </w:rPr>
@@ -2168,7 +2168,7 @@
     <w:rPr>
       <w:b/>
       <w:smallCaps/>
-      <w:color w:val="3C9770" w:themeColor="accent2"/>
+      <w:color w:val="F8931D" w:themeColor="accent2"/>
       <w:spacing w:val="10"/>
     </w:rPr>
   </w:style>
@@ -2183,7 +2183,7 @@
       <w:b/>
       <w:i/>
       <w:smallCaps/>
-      <w:color w:val="2D7153" w:themeColor="accent2" w:themeShade="BF"/>
+      <w:color w:val="C96E06" w:themeColor="accent2" w:themeShade="BF"/>
     </w:rPr>
   </w:style>
   <w:style w:type="character" w:customStyle="1" w:styleId="berschrift9Zchn">
@@ -2197,7 +2197,7 @@
       <w:b/>
       <w:i/>
       <w:smallCaps/>
-      <w:color w:val="1E4B37" w:themeColor="accent2" w:themeShade="7F"/>
+      <w:color w:val="854904" w:themeColor="accent2" w:themeShade="7F"/>
     </w:rPr>
   </w:style>
   <w:style w:type="paragraph" w:styleId="Beschriftung">
@@ -2227,7 +2227,7 @@
     <w:rsid w:val="005C0B50"/>
     <w:pPr>
       <w:pBdr>
-        <w:top w:val="single" w:sz="12" w:space="1" w:color="3C9770" w:themeColor="accent2"/>
+        <w:top w:val="single" w:sz="12" w:space="1" w:color="F8931D" w:themeColor="accent2"/>
       </w:pBdr>
       <w:spacing w:line="240" w:lineRule="auto"/>
       <w:jc w:val="right"/>
@@ -2284,7 +2284,7 @@
     <w:rsid w:val="005C0B50"/>
     <w:rPr>
       <w:b/>
-      <w:color w:val="3C9770" w:themeColor="accent2"/>
+      <w:color w:val="F8931D" w:themeColor="accent2"/>
     </w:rPr>
   </w:style>
   <w:style w:type="character" w:styleId="Hervorhebung">
@@ -2359,12 +2359,12 @@
     <w:rsid w:val="005C0B50"/>
     <w:pPr>
       <w:pBdr>
-        <w:top w:val="single" w:sz="8" w:space="10" w:color="2D7153" w:themeColor="accent2" w:themeShade="BF"/>
-        <w:left w:val="single" w:sz="8" w:space="10" w:color="2D7153" w:themeColor="accent2" w:themeShade="BF"/>
-        <w:bottom w:val="single" w:sz="8" w:space="10" w:color="2D7153" w:themeColor="accent2" w:themeShade="BF"/>
-        <w:right w:val="single" w:sz="8" w:space="10" w:color="2D7153" w:themeColor="accent2" w:themeShade="BF"/>
+        <w:top w:val="single" w:sz="8" w:space="10" w:color="C96E06" w:themeColor="accent2" w:themeShade="BF"/>
+        <w:left w:val="single" w:sz="8" w:space="10" w:color="C96E06" w:themeColor="accent2" w:themeShade="BF"/>
+        <w:bottom w:val="single" w:sz="8" w:space="10" w:color="C96E06" w:themeColor="accent2" w:themeShade="BF"/>
+        <w:right w:val="single" w:sz="8" w:space="10" w:color="C96E06" w:themeColor="accent2" w:themeShade="BF"/>
       </w:pBdr>
-      <w:shd w:val="clear" w:color="auto" w:fill="3C9770" w:themeFill="accent2"/>
+      <w:shd w:val="clear" w:color="auto" w:fill="F8931D" w:themeFill="accent2"/>
       <w:spacing w:before="140" w:after="140"/>
       <w:ind w:left="1440" w:right="1440"/>
     </w:pPr>
@@ -2384,7 +2384,7 @@
       <w:b/>
       <w:i/>
       <w:color w:val="FFFFFF" w:themeColor="background1"/>
-      <w:shd w:val="clear" w:color="auto" w:fill="3C9770" w:themeFill="accent2"/>
+      <w:shd w:val="clear" w:color="auto" w:fill="F8931D" w:themeFill="accent2"/>
     </w:rPr>
   </w:style>
   <w:style w:type="character" w:styleId="Schwachhervorheb">
@@ -2404,7 +2404,7 @@
     <w:rPr>
       <w:b/>
       <w:i/>
-      <w:color w:val="3C9770" w:themeColor="accent2"/>
+      <w:color w:val="F8931D" w:themeColor="accent2"/>
       <w:spacing w:val="10"/>
     </w:rPr>
   </w:style>
@@ -2526,7 +2526,7 @@
 <file path=word/theme/theme1.xml><?xml version="1.0" encoding="utf-8"?>
 <a:theme xmlns:a="http://schemas.openxmlformats.org/drawingml/2006/main" name="Organisch">
   <a:themeElements>
-    <a:clrScheme name="Organisch">
+    <a:clrScheme name="Gelb">
       <a:dk1>
         <a:sysClr val="windowText" lastClr="000000"/>
       </a:dk1>
@@ -2534,34 +2534,34 @@
         <a:sysClr val="window" lastClr="FFFFFF"/>
       </a:lt1>
       <a:dk2>
-        <a:srgbClr val="212121"/>
+        <a:srgbClr val="39302A"/>
       </a:dk2>
       <a:lt2>
-        <a:srgbClr val="DADADA"/>
+        <a:srgbClr val="E5DEDB"/>
       </a:lt2>
       <a:accent1>
-        <a:srgbClr val="83992A"/>
+        <a:srgbClr val="FFCA08"/>
       </a:accent1>
       <a:accent2>
-        <a:srgbClr val="3C9770"/>
+        <a:srgbClr val="F8931D"/>
       </a:accent2>
       <a:accent3>
-        <a:srgbClr val="44709D"/>
+        <a:srgbClr val="CE8D3E"/>
       </a:accent3>
       <a:accent4>
-        <a:srgbClr val="A23C33"/>
+        <a:srgbClr val="EC7016"/>
       </a:accent4>
       <a:accent5>
-        <a:srgbClr val="D97828"/>
+        <a:srgbClr val="E64823"/>
       </a:accent5>
       <a:accent6>
-        <a:srgbClr val="DEB340"/>
+        <a:srgbClr val="9C6A6A"/>
       </a:accent6>
       <a:hlink>
-        <a:srgbClr val="A8BF4D"/>
+        <a:srgbClr val="2998E3"/>
       </a:hlink>
       <a:folHlink>
-        <a:srgbClr val="B4CA80"/>
+        <a:srgbClr val="7F723D"/>
       </a:folHlink>
     </a:clrScheme>
     <a:fontScheme name="Organisch">
@@ -2761,7 +2761,7 @@
 </file>
 
 <file path=customXml/itemProps1.xml><?xml version="1.0" encoding="utf-8"?>
-<ds:datastoreItem xmlns:ds="http://schemas.openxmlformats.org/officeDocument/2006/customXml" ds:itemID="{D2803AF3-DAF7-F342-B4F3-FAFF435BC926}">
+<ds:datastoreItem xmlns:ds="http://schemas.openxmlformats.org/officeDocument/2006/customXml" ds:itemID="{83AC0891-65E0-B749-B601-CEDCC82A4683}">
   <ds:schemaRefs>
     <ds:schemaRef ds:uri="http://schemas.openxmlformats.org/officeDocument/2006/bibliography"/>
   </ds:schemaRefs>

</xml_diff>